<commit_message>
updated coloring on nav bar
</commit_message>
<xml_diff>
--- a/assets/caitlynnResume3.docx
+++ b/assets/caitlynnResume3.docx
@@ -108,7 +108,7 @@
     <w:p>
       <w:pPr>
         <w:rPr>
-          <w:rFonts w:ascii="Angsana New" w:hAnsi="Angsana New" w:cs="Angsana New" w:hint="cs"/>
+          <w:rFonts w:ascii="Angsana New" w:hAnsi="Angsana New" w:cs="Angsana New"/>
           <w:sz w:val="28"/>
           <w:szCs w:val="28"/>
           <w:u w:val="double"/>
@@ -286,7 +286,21 @@
         <w:rPr>
           <w:rFonts w:ascii="Garamond" w:hAnsi="Garamond"/>
         </w:rPr>
-        <w:t xml:space="preserve">. Regarded as an active listener and efficient problem solver that maintains a high level of integrity consistently. </w:t>
+        <w:t xml:space="preserve">. Regarded as an efficient problem solver </w:t>
+      </w:r>
+      <w:r>
+        <w:rPr>
+          <w:rFonts w:ascii="Garamond" w:hAnsi="Garamond"/>
+        </w:rPr>
+        <w:t xml:space="preserve">and creative thinker </w:t>
+      </w:r>
+      <w:bookmarkStart w:id="0" w:name="_GoBack"/>
+      <w:bookmarkEnd w:id="0"/>
+      <w:r>
+        <w:rPr>
+          <w:rFonts w:ascii="Garamond" w:hAnsi="Garamond"/>
+        </w:rPr>
+        <w:t xml:space="preserve">that maintains a high level of integrity consistently. </w:t>
       </w:r>
     </w:p>
     <w:p>
@@ -301,7 +315,7 @@
     <w:p>
       <w:pPr>
         <w:rPr>
-          <w:rFonts w:ascii="Angsana New" w:hAnsi="Angsana New" w:cs="Angsana New" w:hint="cs"/>
+          <w:rFonts w:ascii="Angsana New" w:hAnsi="Angsana New" w:cs="Angsana New"/>
           <w:sz w:val="28"/>
           <w:szCs w:val="28"/>
           <w:u w:val="double"/>
@@ -641,8 +655,6 @@
           <w:bCs/>
         </w:rPr>
       </w:pPr>
-      <w:bookmarkStart w:id="0" w:name="_GoBack"/>
-      <w:bookmarkEnd w:id="0"/>
     </w:p>
     <w:p>
       <w:pPr>
@@ -827,7 +839,7 @@
     <w:p>
       <w:pPr>
         <w:rPr>
-          <w:rFonts w:ascii="Angsana New" w:hAnsi="Angsana New" w:cs="Angsana New" w:hint="cs"/>
+          <w:rFonts w:ascii="Angsana New" w:hAnsi="Angsana New" w:cs="Angsana New"/>
           <w:sz w:val="28"/>
           <w:szCs w:val="28"/>
           <w:u w:val="double"/>
@@ -1839,13 +1851,7 @@
         <w:rPr>
           <w:rFonts w:ascii="Garamond" w:eastAsia="Times New Roman" w:hAnsi="Garamond" w:cs="Times New Roman"/>
         </w:rPr>
-        <w:t>Manage</w:t>
-      </w:r>
-      <w:r>
-        <w:rPr>
-          <w:rFonts w:ascii="Garamond" w:eastAsia="Times New Roman" w:hAnsi="Garamond" w:cs="Times New Roman"/>
-        </w:rPr>
-        <w:t xml:space="preserve"> the recruitment and selection process</w:t>
+        <w:t>Manage the recruitment and selection process</w:t>
       </w:r>
     </w:p>
     <w:p>
@@ -1863,13 +1869,7 @@
         <w:rPr>
           <w:rFonts w:ascii="Garamond" w:eastAsia="Times New Roman" w:hAnsi="Garamond" w:cs="Times New Roman"/>
         </w:rPr>
-        <w:t>Support</w:t>
-      </w:r>
-      <w:r>
-        <w:rPr>
-          <w:rFonts w:ascii="Garamond" w:eastAsia="Times New Roman" w:hAnsi="Garamond" w:cs="Times New Roman"/>
-        </w:rPr>
-        <w:t xml:space="preserve"> current and future business needs through the development, engagement, motivation and preservation of human capital</w:t>
+        <w:t>Support current and future business needs through the development, engagement, motivation and preservation of human capital</w:t>
       </w:r>
     </w:p>
     <w:p>
@@ -1887,13 +1887,7 @@
         <w:rPr>
           <w:rFonts w:ascii="Garamond" w:eastAsia="Times New Roman" w:hAnsi="Garamond" w:cs="Times New Roman"/>
         </w:rPr>
-        <w:t>Nurture</w:t>
-      </w:r>
-      <w:r>
-        <w:rPr>
-          <w:rFonts w:ascii="Garamond" w:eastAsia="Times New Roman" w:hAnsi="Garamond" w:cs="Times New Roman"/>
-        </w:rPr>
-        <w:t xml:space="preserve"> a positive</w:t>
+        <w:t>Nurture a positive</w:t>
       </w:r>
       <w:r>
         <w:rPr>
@@ -1989,7 +1983,7 @@
     <w:p>
       <w:pPr>
         <w:rPr>
-          <w:rFonts w:ascii="Angsana New" w:hAnsi="Angsana New" w:cs="Angsana New" w:hint="cs"/>
+          <w:rFonts w:ascii="Angsana New" w:hAnsi="Angsana New" w:cs="Angsana New"/>
           <w:sz w:val="28"/>
           <w:szCs w:val="28"/>
           <w:u w:val="double"/>

</xml_diff>